<commit_message>
Some amendments for 1.1 version.
*Output class is now public.
*Added methods allowing user to use Output class.
*Updated docs.
</commit_message>
<xml_diff>
--- a/docs/User Documentation.docx
+++ b/docs/User Documentation.docx
@@ -2,9 +2,7 @@
 <file path=word/document.xml><?xml version="1.0" encoding="utf-8"?>
 <w:document xmlns:wpc="http://schemas.microsoft.com/office/word/2010/wordprocessingCanvas" xmlns:mc="http://schemas.openxmlformats.org/markup-compatibility/2006" xmlns:o="urn:schemas-microsoft-com:office:office" xmlns:r="http://schemas.openxmlformats.org/officeDocument/2006/relationships" xmlns:m="http://schemas.openxmlformats.org/officeDocument/2006/math" xmlns:v="urn:schemas-microsoft-com:vml" xmlns:wp14="http://schemas.microsoft.com/office/word/2010/wordprocessingDrawing" xmlns:wp="http://schemas.openxmlformats.org/drawingml/2006/wordprocessingDrawing" xmlns:w10="urn:schemas-microsoft-com:office:word" xmlns:w="http://schemas.openxmlformats.org/wordprocessingml/2006/main" xmlns:w14="http://schemas.microsoft.com/office/word/2010/wordml" xmlns:w15="http://schemas.microsoft.com/office/word/2012/wordml" xmlns:wpg="http://schemas.microsoft.com/office/word/2010/wordprocessingGroup" xmlns:wpi="http://schemas.microsoft.com/office/word/2010/wordprocessingInk" xmlns:wne="http://schemas.microsoft.com/office/word/2006/wordml" xmlns:wps="http://schemas.microsoft.com/office/word/2010/wordprocessingShape" mc:Ignorable="w14 w15 wp14">
   <w:body>
-    <w:bookmarkStart w:id="0" w:name="_GoBack" w:displacedByCustomXml="next"/>
-    <w:bookmarkEnd w:id="0" w:displacedByCustomXml="next"/>
-    <w:bookmarkStart w:id="1" w:name="_Toc517819254" w:displacedByCustomXml="next"/>
+    <w:bookmarkStart w:id="0" w:name="_Toc517862417" w:displacedByCustomXml="next"/>
     <w:sdt>
       <w:sdtPr>
         <w:rPr>
@@ -524,7 +522,7 @@
               </mc:Fallback>
             </mc:AlternateContent>
           </w:r>
-          <w:bookmarkEnd w:id="1"/>
+          <w:bookmarkEnd w:id="0"/>
         </w:p>
         <w:p>
           <w:r>
@@ -542,7 +540,7 @@
           <w:szCs w:val="96"/>
         </w:rPr>
       </w:pPr>
-      <w:bookmarkStart w:id="2" w:name="_Toc517819255"/>
+      <w:bookmarkStart w:id="1" w:name="_Toc517862418"/>
       <w:r>
         <w:rPr>
           <w:sz w:val="96"/>
@@ -551,7 +549,7 @@
         <w:lastRenderedPageBreak/>
         <w:t>Table of Contents</w:t>
       </w:r>
-      <w:bookmarkEnd w:id="2"/>
+      <w:bookmarkEnd w:id="1"/>
     </w:p>
     <w:sdt>
       <w:sdtPr>
@@ -586,7 +584,15 @@
             <w:rPr>
               <w:lang w:val="en-US"/>
             </w:rPr>
-            <w:t>Table of Contents</w:t>
+            <w:t>Table of Con</w:t>
+          </w:r>
+          <w:bookmarkStart w:id="2" w:name="_GoBack"/>
+          <w:bookmarkEnd w:id="2"/>
+          <w:r>
+            <w:rPr>
+              <w:lang w:val="en-US"/>
+            </w:rPr>
+            <w:t>tents</w:t>
           </w:r>
         </w:p>
         <w:p>
@@ -610,7 +616,7 @@
           <w:r>
             <w:fldChar w:fldCharType="separate"/>
           </w:r>
-          <w:hyperlink w:anchor="_Toc517819254" w:history="1">
+          <w:hyperlink w:anchor="_Toc517862417" w:history="1">
             <w:r>
               <w:rPr>
                 <w:noProof/>
@@ -630,7 +636,7 @@
                 <w:noProof/>
                 <w:webHidden/>
               </w:rPr>
-              <w:instrText xml:space="preserve"> PAGEREF _Toc517819254 \h </w:instrText>
+              <w:instrText xml:space="preserve"> PAGEREF _Toc517862417 \h </w:instrText>
             </w:r>
             <w:r>
               <w:rPr>
@@ -673,7 +679,7 @@
               <w:lang w:val="pl-PL" w:eastAsia="pl-PL"/>
             </w:rPr>
           </w:pPr>
-          <w:hyperlink w:anchor="_Toc517819255" w:history="1">
+          <w:hyperlink w:anchor="_Toc517862418" w:history="1">
             <w:r>
               <w:rPr>
                 <w:rStyle w:val="Hipercze"/>
@@ -700,7 +706,7 @@
                 <w:noProof/>
                 <w:webHidden/>
               </w:rPr>
-              <w:instrText xml:space="preserve"> PAGEREF _Toc517819255 \h </w:instrText>
+              <w:instrText xml:space="preserve"> PAGEREF _Toc517862418 \h </w:instrText>
             </w:r>
             <w:r>
               <w:rPr>
@@ -743,7 +749,7 @@
               <w:lang w:val="pl-PL" w:eastAsia="pl-PL"/>
             </w:rPr>
           </w:pPr>
-          <w:hyperlink w:anchor="_Toc517819256" w:history="1">
+          <w:hyperlink w:anchor="_Toc517862419" w:history="1">
             <w:r>
               <w:rPr>
                 <w:rStyle w:val="Hipercze"/>
@@ -770,7 +776,7 @@
                 <w:noProof/>
                 <w:webHidden/>
               </w:rPr>
-              <w:instrText xml:space="preserve"> PAGEREF _Toc517819256 \h </w:instrText>
+              <w:instrText xml:space="preserve"> PAGEREF _Toc517862419 \h </w:instrText>
             </w:r>
             <w:r>
               <w:rPr>
@@ -813,7 +819,7 @@
               <w:lang w:val="pl-PL" w:eastAsia="pl-PL"/>
             </w:rPr>
           </w:pPr>
-          <w:hyperlink w:anchor="_Toc517819257" w:history="1">
+          <w:hyperlink w:anchor="_Toc517862420" w:history="1">
             <w:r>
               <w:rPr>
                 <w:rStyle w:val="Hipercze"/>
@@ -840,7 +846,7 @@
                 <w:noProof/>
                 <w:webHidden/>
               </w:rPr>
-              <w:instrText xml:space="preserve"> PAGEREF _Toc517819257 \h </w:instrText>
+              <w:instrText xml:space="preserve"> PAGEREF _Toc517862420 \h </w:instrText>
             </w:r>
             <w:r>
               <w:rPr>
@@ -883,7 +889,7 @@
               <w:lang w:val="pl-PL" w:eastAsia="pl-PL"/>
             </w:rPr>
           </w:pPr>
-          <w:hyperlink w:anchor="_Toc517819258" w:history="1">
+          <w:hyperlink w:anchor="_Toc517862421" w:history="1">
             <w:r>
               <w:rPr>
                 <w:rStyle w:val="Hipercze"/>
@@ -910,7 +916,7 @@
                 <w:noProof/>
                 <w:webHidden/>
               </w:rPr>
-              <w:instrText xml:space="preserve"> PAGEREF _Toc517819258 \h </w:instrText>
+              <w:instrText xml:space="preserve"> PAGEREF _Toc517862421 \h </w:instrText>
             </w:r>
             <w:r>
               <w:rPr>
@@ -953,7 +959,7 @@
               <w:lang w:val="pl-PL" w:eastAsia="pl-PL"/>
             </w:rPr>
           </w:pPr>
-          <w:hyperlink w:anchor="_Toc517819259" w:history="1">
+          <w:hyperlink w:anchor="_Toc517862422" w:history="1">
             <w:r>
               <w:rPr>
                 <w:rStyle w:val="Hipercze"/>
@@ -980,7 +986,7 @@
                 <w:noProof/>
                 <w:webHidden/>
               </w:rPr>
-              <w:instrText xml:space="preserve"> PAGEREF _Toc517819259 \h </w:instrText>
+              <w:instrText xml:space="preserve"> PAGEREF _Toc517862422 \h </w:instrText>
             </w:r>
             <w:r>
               <w:rPr>
@@ -1023,7 +1029,7 @@
               <w:lang w:val="pl-PL" w:eastAsia="pl-PL"/>
             </w:rPr>
           </w:pPr>
-          <w:hyperlink w:anchor="_Toc517819260" w:history="1">
+          <w:hyperlink w:anchor="_Toc517862423" w:history="1">
             <w:r>
               <w:rPr>
                 <w:rStyle w:val="Hipercze"/>
@@ -1050,7 +1056,7 @@
                 <w:noProof/>
                 <w:webHidden/>
               </w:rPr>
-              <w:instrText xml:space="preserve"> PAGEREF _Toc517819260 \h </w:instrText>
+              <w:instrText xml:space="preserve"> PAGEREF _Toc517862423 \h </w:instrText>
             </w:r>
             <w:r>
               <w:rPr>
@@ -1093,7 +1099,7 @@
               <w:lang w:val="pl-PL" w:eastAsia="pl-PL"/>
             </w:rPr>
           </w:pPr>
-          <w:hyperlink w:anchor="_Toc517819261" w:history="1">
+          <w:hyperlink w:anchor="_Toc517862424" w:history="1">
             <w:r>
               <w:rPr>
                 <w:rStyle w:val="Hipercze"/>
@@ -1120,7 +1126,7 @@
                 <w:noProof/>
                 <w:webHidden/>
               </w:rPr>
-              <w:instrText xml:space="preserve"> PAGEREF _Toc517819261 \h </w:instrText>
+              <w:instrText xml:space="preserve"> PAGEREF _Toc517862424 \h </w:instrText>
             </w:r>
             <w:r>
               <w:rPr>
@@ -1141,6 +1147,143 @@
                 <w:webHidden/>
               </w:rPr>
               <w:t>7</w:t>
+            </w:r>
+            <w:r>
+              <w:rPr>
+                <w:noProof/>
+                <w:webHidden/>
+              </w:rPr>
+              <w:fldChar w:fldCharType="end"/>
+            </w:r>
+          </w:hyperlink>
+        </w:p>
+        <w:p>
+          <w:pPr>
+            <w:pStyle w:val="Spistreci2"/>
+            <w:tabs>
+              <w:tab w:val="right" w:leader="dot" w:pos="9062"/>
+            </w:tabs>
+            <w:rPr>
+              <w:noProof/>
+            </w:rPr>
+          </w:pPr>
+          <w:hyperlink w:anchor="_Toc517862425" w:history="1">
+            <w:r>
+              <w:rPr>
+                <w:rStyle w:val="Hipercze"/>
+                <w:noProof/>
+              </w:rPr>
+              <w:t>class HashLog</w:t>
+            </w:r>
+            <w:r>
+              <w:rPr>
+                <w:noProof/>
+                <w:webHidden/>
+              </w:rPr>
+              <w:tab/>
+            </w:r>
+            <w:r>
+              <w:rPr>
+                <w:noProof/>
+                <w:webHidden/>
+              </w:rPr>
+              <w:fldChar w:fldCharType="begin"/>
+            </w:r>
+            <w:r>
+              <w:rPr>
+                <w:noProof/>
+                <w:webHidden/>
+              </w:rPr>
+              <w:instrText xml:space="preserve"> PAGEREF _Toc517862425 \h </w:instrText>
+            </w:r>
+            <w:r>
+              <w:rPr>
+                <w:noProof/>
+                <w:webHidden/>
+              </w:rPr>
+            </w:r>
+            <w:r>
+              <w:rPr>
+                <w:noProof/>
+                <w:webHidden/>
+              </w:rPr>
+              <w:fldChar w:fldCharType="separate"/>
+            </w:r>
+            <w:r>
+              <w:rPr>
+                <w:noProof/>
+                <w:webHidden/>
+              </w:rPr>
+              <w:t>7</w:t>
+            </w:r>
+            <w:r>
+              <w:rPr>
+                <w:noProof/>
+                <w:webHidden/>
+              </w:rPr>
+              <w:fldChar w:fldCharType="end"/>
+            </w:r>
+          </w:hyperlink>
+        </w:p>
+        <w:p>
+          <w:pPr>
+            <w:pStyle w:val="Spistreci2"/>
+            <w:tabs>
+              <w:tab w:val="right" w:leader="dot" w:pos="9062"/>
+            </w:tabs>
+            <w:rPr>
+              <w:noProof/>
+            </w:rPr>
+          </w:pPr>
+          <w:hyperlink w:anchor="_Toc517862426" w:history="1">
+            <w:r>
+              <w:rPr>
+                <w:rStyle w:val="Hipercze"/>
+                <w:noProof/>
+                <w:lang w:val="pl-PL"/>
+              </w:rPr>
+              <w:t>class Output</w:t>
+            </w:r>
+            <w:r>
+              <w:rPr>
+                <w:noProof/>
+                <w:webHidden/>
+              </w:rPr>
+              <w:tab/>
+            </w:r>
+            <w:r>
+              <w:rPr>
+                <w:noProof/>
+                <w:webHidden/>
+              </w:rPr>
+              <w:fldChar w:fldCharType="begin"/>
+            </w:r>
+            <w:r>
+              <w:rPr>
+                <w:noProof/>
+                <w:webHidden/>
+              </w:rPr>
+              <w:instrText xml:space="preserve"> PAGEREF _Toc517862426 \h </w:instrText>
+            </w:r>
+            <w:r>
+              <w:rPr>
+                <w:noProof/>
+                <w:webHidden/>
+              </w:rPr>
+            </w:r>
+            <w:r>
+              <w:rPr>
+                <w:noProof/>
+                <w:webHidden/>
+              </w:rPr>
+              <w:fldChar w:fldCharType="separate"/>
+            </w:r>
+            <w:r>
+              <w:rPr>
+                <w:noProof/>
+                <w:webHidden/>
+              </w:rPr>
+              <w:t>8</w:t>
             </w:r>
             <w:r>
               <w:rPr>
@@ -1176,7 +1319,7 @@
           <w:szCs w:val="96"/>
         </w:rPr>
       </w:pPr>
-      <w:bookmarkStart w:id="3" w:name="_Toc517819256"/>
+      <w:bookmarkStart w:id="3" w:name="_Toc517862419"/>
       <w:r>
         <w:rPr>
           <w:sz w:val="96"/>
@@ -1232,7 +1375,7 @@
           <w:szCs w:val="96"/>
         </w:rPr>
       </w:pPr>
-      <w:bookmarkStart w:id="4" w:name="_Toc517819257"/>
+      <w:bookmarkStart w:id="4" w:name="_Toc517862420"/>
       <w:r>
         <w:rPr>
           <w:sz w:val="96"/>
@@ -1278,7 +1421,7 @@
           <w:szCs w:val="96"/>
         </w:rPr>
       </w:pPr>
-      <w:bookmarkStart w:id="5" w:name="_Toc517819258"/>
+      <w:bookmarkStart w:id="5" w:name="_Toc517862421"/>
       <w:r>
         <w:rPr>
           <w:sz w:val="96"/>
@@ -1316,7 +1459,7 @@
           <w:szCs w:val="96"/>
         </w:rPr>
       </w:pPr>
-      <w:bookmarkStart w:id="6" w:name="_Toc517819259"/>
+      <w:bookmarkStart w:id="6" w:name="_Toc517862422"/>
       <w:r>
         <w:rPr>
           <w:sz w:val="96"/>
@@ -1518,7 +1661,7 @@
           <w:szCs w:val="96"/>
         </w:rPr>
       </w:pPr>
-      <w:bookmarkStart w:id="7" w:name="_Toc517819260"/>
+      <w:bookmarkStart w:id="7" w:name="_Toc517862423"/>
       <w:r>
         <w:rPr>
           <w:sz w:val="96"/>
@@ -1555,14 +1698,14 @@
         <w:jc w:val="both"/>
       </w:pPr>
     </w:p>
-    <w:bookmarkStart w:id="8" w:name="_MON_1591559078"/>
+    <w:bookmarkStart w:id="8" w:name="_MON_1591603410"/>
     <w:bookmarkEnd w:id="8"/>
     <w:p>
       <w:pPr>
         <w:jc w:val="both"/>
       </w:pPr>
       <w:r>
-        <w:object w:dxaOrig="9072" w:dyaOrig="3737">
+        <w:object w:dxaOrig="9072" w:dyaOrig="7074">
           <v:shapetype id="_x0000_t75" coordsize="21600,21600" o:spt="75" o:preferrelative="t" path="m@4@5l@4@11@9@11@9@5xe" filled="f" stroked="f">
             <v:stroke joinstyle="miter"/>
             <v:formulas>
@@ -1582,10 +1725,10 @@
             <v:path o:extrusionok="f" gradientshapeok="t" o:connecttype="rect"/>
             <o:lock v:ext="edit" aspectratio="t"/>
           </v:shapetype>
-          <v:shape id="_x0000_i1025" type="#_x0000_t75" style="width:453.45pt;height:186.9pt" o:ole="">
+          <v:shape id="_x0000_i1025" type="#_x0000_t75" style="width:453.45pt;height:353.75pt" o:ole="">
             <v:imagedata r:id="rId8" o:title=""/>
           </v:shape>
-          <o:OLEObject Type="Embed" ProgID="Word.OpenDocumentText.12" ShapeID="_x0000_i1025" DrawAspect="Content" ObjectID="_1591561220" r:id="rId9"/>
+          <o:OLEObject Type="Embed" ProgID="Word.OpenDocumentText.12" ShapeID="_x0000_i1025" DrawAspect="Content" ObjectID="_1591604266" r:id="rId9"/>
         </w:object>
       </w:r>
     </w:p>
@@ -1636,7 +1779,13 @@
         <w:t xml:space="preserve"> calls.</w:t>
       </w:r>
       <w:r>
-        <w:t xml:space="preserve"> That method should be called once when our application is starting.</w:t>
+        <w:t xml:space="preserve"> That method should be called once when </w:t>
+      </w:r>
+      <w:r>
+        <w:t>your</w:t>
+      </w:r>
+      <w:r>
+        <w:t xml:space="preserve"> application is starting.</w:t>
       </w:r>
       <w:r>
         <w:t xml:space="preserve"> </w:t>
@@ -1655,7 +1804,13 @@
         <w:t xml:space="preserve"> </w:t>
       </w:r>
       <w:r>
-        <w:t xml:space="preserve">is name of our project. </w:t>
+        <w:t xml:space="preserve">is name of </w:t>
+      </w:r>
+      <w:r>
+        <w:t>your</w:t>
+      </w:r>
+      <w:r>
+        <w:t xml:space="preserve"> project. </w:t>
       </w:r>
       <w:r>
         <w:t xml:space="preserve">Every other line will log our messages with suitable prefixes. But </w:t>
@@ -1721,7 +1876,7 @@
           <w:szCs w:val="96"/>
         </w:rPr>
       </w:pPr>
-      <w:bookmarkStart w:id="9" w:name="_Toc517819261"/>
+      <w:bookmarkStart w:id="9" w:name="_Toc517862424"/>
       <w:r>
         <w:rPr>
           <w:sz w:val="96"/>
@@ -1736,40 +1891,47 @@
     <w:p/>
     <w:p>
       <w:pPr>
+        <w:pStyle w:val="Nagwek2"/>
         <w:jc w:val="center"/>
         <w:rPr>
-          <w:rFonts w:ascii="Consolas" w:hAnsi="Consolas" w:cs="Consolas"/>
-          <w:color w:val="2B91AF"/>
-          <w:sz w:val="40"/>
-          <w:szCs w:val="40"/>
+          <w:sz w:val="44"/>
+          <w:szCs w:val="44"/>
         </w:rPr>
       </w:pPr>
+      <w:bookmarkStart w:id="10" w:name="_Toc517862425"/>
       <w:r>
         <w:rPr>
-          <w:rFonts w:ascii="Consolas" w:hAnsi="Consolas" w:cs="Consolas"/>
           <w:color w:val="0000FF"/>
-          <w:sz w:val="40"/>
-          <w:szCs w:val="40"/>
+          <w:sz w:val="44"/>
+          <w:szCs w:val="44"/>
         </w:rPr>
         <w:t>class</w:t>
       </w:r>
       <w:r>
         <w:rPr>
-          <w:rFonts w:ascii="Consolas" w:hAnsi="Consolas" w:cs="Consolas"/>
           <w:color w:val="000000"/>
-          <w:sz w:val="40"/>
-          <w:szCs w:val="40"/>
+          <w:sz w:val="44"/>
+          <w:szCs w:val="44"/>
         </w:rPr>
         <w:t xml:space="preserve"> </w:t>
       </w:r>
       <w:r>
         <w:rPr>
-          <w:rFonts w:ascii="Consolas" w:hAnsi="Consolas" w:cs="Consolas"/>
-          <w:color w:val="2B91AF"/>
-          <w:sz w:val="40"/>
-          <w:szCs w:val="40"/>
+          <w:sz w:val="44"/>
+          <w:szCs w:val="44"/>
         </w:rPr>
         <w:t>HashLog</w:t>
+      </w:r>
+      <w:bookmarkEnd w:id="10"/>
+    </w:p>
+    <w:p/>
+    <w:p>
+      <w:r>
+        <w:tab/>
+        <w:t xml:space="preserve">Class used to logging code events such as errors or doing important operations. Class will automatically </w:t>
+      </w:r>
+      <w:r>
+        <w:t>add suitable prefix to log and actual system time to message.</w:t>
       </w:r>
     </w:p>
     <w:p/>
@@ -1993,7 +2155,16 @@
                 <w:sz w:val="19"/>
                 <w:szCs w:val="19"/>
               </w:rPr>
-              <w:t xml:space="preserve"> Prepare log file etc.</w:t>
+              <w:t xml:space="preserve"> Prepare log file </w:t>
+            </w:r>
+            <w:r>
+              <w:rPr>
+                <w:rFonts w:ascii="Consolas" w:hAnsi="Consolas" w:cs="Consolas"/>
+                <w:color w:val="000000"/>
+                <w:sz w:val="19"/>
+                <w:szCs w:val="19"/>
+              </w:rPr>
+              <w:t>and console.</w:t>
             </w:r>
           </w:p>
         </w:tc>
@@ -2513,6 +2684,1010 @@
     </w:tbl>
     <w:p>
       <w:pPr>
+        <w:rPr>
+          <w:sz w:val="40"/>
+          <w:szCs w:val="40"/>
+        </w:rPr>
+      </w:pPr>
+    </w:p>
+    <w:p>
+      <w:r>
+        <w:br w:type="page"/>
+      </w:r>
+    </w:p>
+    <w:p>
+      <w:pPr>
+        <w:pStyle w:val="Nagwek2"/>
+        <w:jc w:val="center"/>
+        <w:rPr>
+          <w:sz w:val="44"/>
+          <w:szCs w:val="44"/>
+          <w:lang w:val="pl-PL"/>
+        </w:rPr>
+      </w:pPr>
+      <w:bookmarkStart w:id="11" w:name="_Toc517862426"/>
+      <w:proofErr w:type="spellStart"/>
+      <w:r>
+        <w:rPr>
+          <w:color w:val="0000FF"/>
+          <w:sz w:val="44"/>
+          <w:szCs w:val="44"/>
+          <w:lang w:val="pl-PL"/>
+        </w:rPr>
+        <w:lastRenderedPageBreak/>
+        <w:t>class</w:t>
+      </w:r>
+      <w:proofErr w:type="spellEnd"/>
+      <w:r>
+        <w:rPr>
+          <w:color w:val="000000"/>
+          <w:sz w:val="44"/>
+          <w:szCs w:val="44"/>
+          <w:lang w:val="pl-PL"/>
+        </w:rPr>
+        <w:t xml:space="preserve"> </w:t>
+      </w:r>
+      <w:proofErr w:type="spellStart"/>
+      <w:r>
+        <w:rPr>
+          <w:sz w:val="44"/>
+          <w:szCs w:val="44"/>
+          <w:lang w:val="pl-PL"/>
+        </w:rPr>
+        <w:t>Output</w:t>
+      </w:r>
+      <w:bookmarkEnd w:id="11"/>
+      <w:proofErr w:type="spellEnd"/>
+    </w:p>
+    <w:p/>
+    <w:p>
+      <w:pPr>
+        <w:ind w:firstLine="708"/>
+      </w:pPr>
+      <w:r>
+        <w:t xml:space="preserve">Class used to </w:t>
+      </w:r>
+      <w:r>
+        <w:t>sending messages to console and file outputs of logger in unchanged form.</w:t>
+      </w:r>
+    </w:p>
+    <w:p/>
+    <w:p>
+      <w:r>
+        <w:t>Public Methods:</w:t>
+      </w:r>
+    </w:p>
+    <w:p/>
+    <w:tbl>
+      <w:tblPr>
+        <w:tblStyle w:val="Tabelasiatki2"/>
+        <w:tblW w:w="9214" w:type="dxa"/>
+        <w:tblLook w:val="04A0" w:firstRow="1" w:lastRow="0" w:firstColumn="1" w:lastColumn="0" w:noHBand="0" w:noVBand="1"/>
+      </w:tblPr>
+      <w:tblGrid>
+        <w:gridCol w:w="2410"/>
+        <w:gridCol w:w="2410"/>
+        <w:gridCol w:w="4394"/>
+      </w:tblGrid>
+      <w:tr>
+        <w:trPr>
+          <w:cnfStyle w:val="100000000000" w:firstRow="1" w:lastRow="0" w:firstColumn="0" w:lastColumn="0" w:oddVBand="0" w:evenVBand="0" w:oddHBand="0" w:evenHBand="0" w:firstRowFirstColumn="0" w:firstRowLastColumn="0" w:lastRowFirstColumn="0" w:lastRowLastColumn="0"/>
+        </w:trPr>
+        <w:tc>
+          <w:tcPr>
+            <w:cnfStyle w:val="001000000000" w:firstRow="0" w:lastRow="0" w:firstColumn="1" w:lastColumn="0" w:oddVBand="0" w:evenVBand="0" w:oddHBand="0" w:evenHBand="0" w:firstRowFirstColumn="0" w:firstRowLastColumn="0" w:lastRowFirstColumn="0" w:lastRowLastColumn="0"/>
+            <w:tcW w:w="2410" w:type="dxa"/>
+          </w:tcPr>
+          <w:p>
+            <w:pPr>
+              <w:jc w:val="center"/>
+              <w:rPr>
+                <w:sz w:val="40"/>
+                <w:szCs w:val="40"/>
+              </w:rPr>
+            </w:pPr>
+            <w:r>
+              <w:rPr>
+                <w:sz w:val="40"/>
+                <w:szCs w:val="40"/>
+              </w:rPr>
+              <w:t>Name</w:t>
+            </w:r>
+          </w:p>
+        </w:tc>
+        <w:tc>
+          <w:tcPr>
+            <w:tcW w:w="2410" w:type="dxa"/>
+          </w:tcPr>
+          <w:p>
+            <w:pPr>
+              <w:jc w:val="center"/>
+              <w:cnfStyle w:val="100000000000" w:firstRow="1" w:lastRow="0" w:firstColumn="0" w:lastColumn="0" w:oddVBand="0" w:evenVBand="0" w:oddHBand="0" w:evenHBand="0" w:firstRowFirstColumn="0" w:firstRowLastColumn="0" w:lastRowFirstColumn="0" w:lastRowLastColumn="0"/>
+              <w:rPr>
+                <w:sz w:val="40"/>
+                <w:szCs w:val="40"/>
+              </w:rPr>
+            </w:pPr>
+            <w:r>
+              <w:rPr>
+                <w:sz w:val="40"/>
+                <w:szCs w:val="40"/>
+              </w:rPr>
+              <w:t>Arguments</w:t>
+            </w:r>
+          </w:p>
+        </w:tc>
+        <w:tc>
+          <w:tcPr>
+            <w:tcW w:w="4394" w:type="dxa"/>
+          </w:tcPr>
+          <w:p>
+            <w:pPr>
+              <w:jc w:val="center"/>
+              <w:cnfStyle w:val="100000000000" w:firstRow="1" w:lastRow="0" w:firstColumn="0" w:lastColumn="0" w:oddVBand="0" w:evenVBand="0" w:oddHBand="0" w:evenHBand="0" w:firstRowFirstColumn="0" w:firstRowLastColumn="0" w:lastRowFirstColumn="0" w:lastRowLastColumn="0"/>
+              <w:rPr>
+                <w:sz w:val="40"/>
+                <w:szCs w:val="40"/>
+              </w:rPr>
+            </w:pPr>
+            <w:r>
+              <w:rPr>
+                <w:sz w:val="40"/>
+                <w:szCs w:val="40"/>
+              </w:rPr>
+              <w:t>Description</w:t>
+            </w:r>
+          </w:p>
+        </w:tc>
+      </w:tr>
+      <w:tr>
+        <w:trPr>
+          <w:cnfStyle w:val="000000100000" w:firstRow="0" w:lastRow="0" w:firstColumn="0" w:lastColumn="0" w:oddVBand="0" w:evenVBand="0" w:oddHBand="1" w:evenHBand="0" w:firstRowFirstColumn="0" w:firstRowLastColumn="0" w:lastRowFirstColumn="0" w:lastRowLastColumn="0"/>
+        </w:trPr>
+        <w:tc>
+          <w:tcPr>
+            <w:cnfStyle w:val="001000000000" w:firstRow="0" w:lastRow="0" w:firstColumn="1" w:lastColumn="0" w:oddVBand="0" w:evenVBand="0" w:oddHBand="0" w:evenHBand="0" w:firstRowFirstColumn="0" w:firstRowLastColumn="0" w:lastRowFirstColumn="0" w:lastRowLastColumn="0"/>
+            <w:tcW w:w="2410" w:type="dxa"/>
+          </w:tcPr>
+          <w:p>
+            <w:pPr>
+              <w:rPr>
+                <w:sz w:val="40"/>
+                <w:szCs w:val="40"/>
+              </w:rPr>
+            </w:pPr>
+            <w:proofErr w:type="spellStart"/>
+            <w:r>
+              <w:rPr>
+                <w:rFonts w:ascii="Consolas" w:hAnsi="Consolas" w:cs="Consolas"/>
+                <w:color w:val="0000FF"/>
+                <w:sz w:val="19"/>
+                <w:szCs w:val="19"/>
+                <w:lang w:val="pl-PL"/>
+              </w:rPr>
+              <w:t>static</w:t>
+            </w:r>
+            <w:proofErr w:type="spellEnd"/>
+            <w:r>
+              <w:rPr>
+                <w:rFonts w:ascii="Consolas" w:hAnsi="Consolas" w:cs="Consolas"/>
+                <w:color w:val="000000"/>
+                <w:sz w:val="19"/>
+                <w:szCs w:val="19"/>
+                <w:lang w:val="pl-PL"/>
+              </w:rPr>
+              <w:t xml:space="preserve"> </w:t>
+            </w:r>
+            <w:proofErr w:type="spellStart"/>
+            <w:r>
+              <w:rPr>
+                <w:rFonts w:ascii="Consolas" w:hAnsi="Consolas" w:cs="Consolas"/>
+                <w:color w:val="0000FF"/>
+                <w:sz w:val="19"/>
+                <w:szCs w:val="19"/>
+                <w:lang w:val="pl-PL"/>
+              </w:rPr>
+              <w:t>void</w:t>
+            </w:r>
+            <w:proofErr w:type="spellEnd"/>
+            <w:r>
+              <w:rPr>
+                <w:rFonts w:ascii="Consolas" w:hAnsi="Consolas" w:cs="Consolas"/>
+                <w:color w:val="000000"/>
+                <w:sz w:val="19"/>
+                <w:szCs w:val="19"/>
+                <w:lang w:val="pl-PL"/>
+              </w:rPr>
+              <w:t xml:space="preserve"> Setup(</w:t>
+            </w:r>
+            <w:r>
+              <w:rPr>
+                <w:rFonts w:ascii="Consolas" w:hAnsi="Consolas" w:cs="Consolas"/>
+                <w:color w:val="0000FF"/>
+                <w:sz w:val="19"/>
+                <w:szCs w:val="19"/>
+                <w:lang w:val="pl-PL"/>
+              </w:rPr>
+              <w:t>string</w:t>
+            </w:r>
+            <w:r>
+              <w:rPr>
+                <w:rFonts w:ascii="Consolas" w:hAnsi="Consolas" w:cs="Consolas"/>
+                <w:color w:val="000000"/>
+                <w:sz w:val="19"/>
+                <w:szCs w:val="19"/>
+                <w:lang w:val="pl-PL"/>
+              </w:rPr>
+              <w:t xml:space="preserve"> </w:t>
+            </w:r>
+            <w:proofErr w:type="spellStart"/>
+            <w:r>
+              <w:rPr>
+                <w:rFonts w:ascii="Consolas" w:hAnsi="Consolas" w:cs="Consolas"/>
+                <w:color w:val="000000"/>
+                <w:sz w:val="19"/>
+                <w:szCs w:val="19"/>
+                <w:lang w:val="pl-PL"/>
+              </w:rPr>
+              <w:t>projectName</w:t>
+            </w:r>
+            <w:proofErr w:type="spellEnd"/>
+            <w:r>
+              <w:rPr>
+                <w:rFonts w:ascii="Consolas" w:hAnsi="Consolas" w:cs="Consolas"/>
+                <w:color w:val="000000"/>
+                <w:sz w:val="19"/>
+                <w:szCs w:val="19"/>
+                <w:lang w:val="pl-PL"/>
+              </w:rPr>
+              <w:t>)</w:t>
+            </w:r>
+          </w:p>
+        </w:tc>
+        <w:tc>
+          <w:tcPr>
+            <w:tcW w:w="2410" w:type="dxa"/>
+          </w:tcPr>
+          <w:p>
+            <w:pPr>
+              <w:cnfStyle w:val="000000100000" w:firstRow="0" w:lastRow="0" w:firstColumn="0" w:lastColumn="0" w:oddVBand="0" w:evenVBand="0" w:oddHBand="1" w:evenHBand="0" w:firstRowFirstColumn="0" w:firstRowLastColumn="0" w:lastRowFirstColumn="0" w:lastRowLastColumn="0"/>
+              <w:rPr>
+                <w:sz w:val="40"/>
+                <w:szCs w:val="40"/>
+              </w:rPr>
+            </w:pPr>
+            <w:r>
+              <w:rPr>
+                <w:rFonts w:ascii="Consolas" w:hAnsi="Consolas" w:cs="Consolas"/>
+                <w:color w:val="0000FF"/>
+                <w:sz w:val="19"/>
+                <w:szCs w:val="19"/>
+              </w:rPr>
+              <w:t>string</w:t>
+            </w:r>
+            <w:r>
+              <w:rPr>
+                <w:rFonts w:ascii="Consolas" w:hAnsi="Consolas" w:cs="Consolas"/>
+                <w:color w:val="000000"/>
+                <w:sz w:val="19"/>
+                <w:szCs w:val="19"/>
+              </w:rPr>
+              <w:t xml:space="preserve"> </w:t>
+            </w:r>
+            <w:proofErr w:type="spellStart"/>
+            <w:r>
+              <w:rPr>
+                <w:rFonts w:ascii="Consolas" w:hAnsi="Consolas" w:cs="Consolas"/>
+                <w:color w:val="000000"/>
+                <w:sz w:val="19"/>
+                <w:szCs w:val="19"/>
+              </w:rPr>
+              <w:t>projectName</w:t>
+            </w:r>
+            <w:proofErr w:type="spellEnd"/>
+            <w:r>
+              <w:rPr>
+                <w:rFonts w:ascii="Consolas" w:hAnsi="Consolas" w:cs="Consolas"/>
+                <w:color w:val="000000"/>
+                <w:sz w:val="19"/>
+                <w:szCs w:val="19"/>
+              </w:rPr>
+              <w:t xml:space="preserve"> – name of project used in log file and console title.</w:t>
+            </w:r>
+          </w:p>
+        </w:tc>
+        <w:tc>
+          <w:tcPr>
+            <w:tcW w:w="4394" w:type="dxa"/>
+          </w:tcPr>
+          <w:p>
+            <w:pPr>
+              <w:cnfStyle w:val="000000100000" w:firstRow="0" w:lastRow="0" w:firstColumn="0" w:lastColumn="0" w:oddVBand="0" w:evenVBand="0" w:oddHBand="1" w:evenHBand="0" w:firstRowFirstColumn="0" w:firstRowLastColumn="0" w:lastRowFirstColumn="0" w:lastRowLastColumn="0"/>
+              <w:rPr>
+                <w:sz w:val="40"/>
+                <w:szCs w:val="40"/>
+              </w:rPr>
+            </w:pPr>
+            <w:r>
+              <w:rPr>
+                <w:rFonts w:ascii="Consolas" w:hAnsi="Consolas" w:cs="Consolas"/>
+                <w:color w:val="000000"/>
+                <w:sz w:val="19"/>
+                <w:szCs w:val="19"/>
+              </w:rPr>
+              <w:t>Method is doing setup of logger</w:t>
+            </w:r>
+            <w:r>
+              <w:rPr>
+                <w:rFonts w:ascii="Consolas" w:hAnsi="Consolas" w:cs="Consolas"/>
+                <w:color w:val="000000"/>
+                <w:sz w:val="19"/>
+                <w:szCs w:val="19"/>
+              </w:rPr>
+              <w:t xml:space="preserve"> outputs</w:t>
+            </w:r>
+            <w:r>
+              <w:rPr>
+                <w:rFonts w:ascii="Consolas" w:hAnsi="Consolas" w:cs="Consolas"/>
+                <w:color w:val="000000"/>
+                <w:sz w:val="19"/>
+                <w:szCs w:val="19"/>
+              </w:rPr>
+              <w:t>.</w:t>
+            </w:r>
+            <w:r>
+              <w:rPr>
+                <w:rFonts w:ascii="Consolas" w:hAnsi="Consolas" w:cs="Consolas"/>
+                <w:color w:val="000000"/>
+                <w:sz w:val="19"/>
+                <w:szCs w:val="19"/>
+              </w:rPr>
+              <w:t xml:space="preserve"> Prepare log file </w:t>
+            </w:r>
+            <w:r>
+              <w:rPr>
+                <w:rFonts w:ascii="Consolas" w:hAnsi="Consolas" w:cs="Consolas"/>
+                <w:color w:val="000000"/>
+                <w:sz w:val="19"/>
+                <w:szCs w:val="19"/>
+              </w:rPr>
+              <w:t>and console.</w:t>
+            </w:r>
+          </w:p>
+        </w:tc>
+      </w:tr>
+      <w:tr>
+        <w:tc>
+          <w:tcPr>
+            <w:cnfStyle w:val="001000000000" w:firstRow="0" w:lastRow="0" w:firstColumn="1" w:lastColumn="0" w:oddVBand="0" w:evenVBand="0" w:oddHBand="0" w:evenHBand="0" w:firstRowFirstColumn="0" w:firstRowLastColumn="0" w:lastRowFirstColumn="0" w:lastRowLastColumn="0"/>
+            <w:tcW w:w="2410" w:type="dxa"/>
+          </w:tcPr>
+          <w:p>
+            <w:pPr>
+              <w:rPr>
+                <w:sz w:val="40"/>
+                <w:szCs w:val="40"/>
+              </w:rPr>
+            </w:pPr>
+            <w:proofErr w:type="spellStart"/>
+            <w:r>
+              <w:rPr>
+                <w:rFonts w:ascii="Consolas" w:hAnsi="Consolas" w:cs="Consolas"/>
+                <w:color w:val="0000FF"/>
+                <w:sz w:val="19"/>
+                <w:szCs w:val="19"/>
+                <w:lang w:val="pl-PL"/>
+              </w:rPr>
+              <w:t>static</w:t>
+            </w:r>
+            <w:proofErr w:type="spellEnd"/>
+            <w:r>
+              <w:rPr>
+                <w:rFonts w:ascii="Consolas" w:hAnsi="Consolas" w:cs="Consolas"/>
+                <w:color w:val="000000"/>
+                <w:sz w:val="19"/>
+                <w:szCs w:val="19"/>
+                <w:lang w:val="pl-PL"/>
+              </w:rPr>
+              <w:t xml:space="preserve"> </w:t>
+            </w:r>
+            <w:proofErr w:type="spellStart"/>
+            <w:r>
+              <w:rPr>
+                <w:rFonts w:ascii="Consolas" w:hAnsi="Consolas" w:cs="Consolas"/>
+                <w:color w:val="0000FF"/>
+                <w:sz w:val="19"/>
+                <w:szCs w:val="19"/>
+                <w:lang w:val="pl-PL"/>
+              </w:rPr>
+              <w:t>void</w:t>
+            </w:r>
+            <w:proofErr w:type="spellEnd"/>
+            <w:r>
+              <w:rPr>
+                <w:rFonts w:ascii="Consolas" w:hAnsi="Consolas" w:cs="Consolas"/>
+                <w:color w:val="000000"/>
+                <w:sz w:val="19"/>
+                <w:szCs w:val="19"/>
+                <w:lang w:val="pl-PL"/>
+              </w:rPr>
+              <w:t xml:space="preserve"> </w:t>
+            </w:r>
+            <w:proofErr w:type="spellStart"/>
+            <w:r>
+              <w:rPr>
+                <w:rFonts w:ascii="Consolas" w:hAnsi="Consolas" w:cs="Consolas"/>
+                <w:color w:val="000000"/>
+                <w:sz w:val="19"/>
+                <w:szCs w:val="19"/>
+                <w:lang w:val="pl-PL"/>
+              </w:rPr>
+              <w:t>SendBoth</w:t>
+            </w:r>
+            <w:proofErr w:type="spellEnd"/>
+            <w:r>
+              <w:rPr>
+                <w:rFonts w:ascii="Consolas" w:hAnsi="Consolas" w:cs="Consolas"/>
+                <w:color w:val="000000"/>
+                <w:sz w:val="19"/>
+                <w:szCs w:val="19"/>
+                <w:lang w:val="pl-PL"/>
+              </w:rPr>
+              <w:t>(</w:t>
+            </w:r>
+            <w:r>
+              <w:rPr>
+                <w:rFonts w:ascii="Consolas" w:hAnsi="Consolas" w:cs="Consolas"/>
+                <w:color w:val="0000FF"/>
+                <w:sz w:val="19"/>
+                <w:szCs w:val="19"/>
+                <w:lang w:val="pl-PL"/>
+              </w:rPr>
+              <w:t>string</w:t>
+            </w:r>
+            <w:r>
+              <w:rPr>
+                <w:rFonts w:ascii="Consolas" w:hAnsi="Consolas" w:cs="Consolas"/>
+                <w:color w:val="000000"/>
+                <w:sz w:val="19"/>
+                <w:szCs w:val="19"/>
+                <w:lang w:val="pl-PL"/>
+              </w:rPr>
+              <w:t xml:space="preserve"> </w:t>
+            </w:r>
+            <w:proofErr w:type="spellStart"/>
+            <w:r>
+              <w:rPr>
+                <w:rFonts w:ascii="Consolas" w:hAnsi="Consolas" w:cs="Consolas"/>
+                <w:color w:val="000000"/>
+                <w:sz w:val="19"/>
+                <w:szCs w:val="19"/>
+                <w:lang w:val="pl-PL"/>
+              </w:rPr>
+              <w:t>message</w:t>
+            </w:r>
+            <w:proofErr w:type="spellEnd"/>
+            <w:r>
+              <w:rPr>
+                <w:rFonts w:ascii="Consolas" w:hAnsi="Consolas" w:cs="Consolas"/>
+                <w:color w:val="000000"/>
+                <w:sz w:val="19"/>
+                <w:szCs w:val="19"/>
+                <w:lang w:val="pl-PL"/>
+              </w:rPr>
+              <w:t>)</w:t>
+            </w:r>
+          </w:p>
+        </w:tc>
+        <w:tc>
+          <w:tcPr>
+            <w:tcW w:w="2410" w:type="dxa"/>
+          </w:tcPr>
+          <w:p>
+            <w:pPr>
+              <w:cnfStyle w:val="000000000000" w:firstRow="0" w:lastRow="0" w:firstColumn="0" w:lastColumn="0" w:oddVBand="0" w:evenVBand="0" w:oddHBand="0" w:evenHBand="0" w:firstRowFirstColumn="0" w:firstRowLastColumn="0" w:lastRowFirstColumn="0" w:lastRowLastColumn="0"/>
+              <w:rPr>
+                <w:sz w:val="40"/>
+                <w:szCs w:val="40"/>
+              </w:rPr>
+            </w:pPr>
+            <w:r>
+              <w:rPr>
+                <w:rFonts w:ascii="Consolas" w:hAnsi="Consolas" w:cs="Consolas"/>
+                <w:color w:val="0000FF"/>
+                <w:sz w:val="19"/>
+                <w:szCs w:val="19"/>
+              </w:rPr>
+              <w:t>string</w:t>
+            </w:r>
+            <w:r>
+              <w:rPr>
+                <w:rFonts w:ascii="Consolas" w:hAnsi="Consolas" w:cs="Consolas"/>
+                <w:color w:val="000000"/>
+                <w:sz w:val="19"/>
+                <w:szCs w:val="19"/>
+              </w:rPr>
+              <w:t xml:space="preserve"> message – </w:t>
+            </w:r>
+            <w:r>
+              <w:rPr>
+                <w:rFonts w:ascii="Consolas" w:hAnsi="Consolas" w:cs="Consolas"/>
+                <w:color w:val="000000"/>
+                <w:sz w:val="19"/>
+                <w:szCs w:val="19"/>
+              </w:rPr>
+              <w:t>message text</w:t>
+            </w:r>
+            <w:r>
+              <w:rPr>
+                <w:rFonts w:ascii="Consolas" w:hAnsi="Consolas" w:cs="Consolas"/>
+                <w:color w:val="000000"/>
+                <w:sz w:val="19"/>
+                <w:szCs w:val="19"/>
+              </w:rPr>
+              <w:t>.</w:t>
+            </w:r>
+          </w:p>
+        </w:tc>
+        <w:tc>
+          <w:tcPr>
+            <w:tcW w:w="4394" w:type="dxa"/>
+          </w:tcPr>
+          <w:p>
+            <w:pPr>
+              <w:cnfStyle w:val="000000000000" w:firstRow="0" w:lastRow="0" w:firstColumn="0" w:lastColumn="0" w:oddVBand="0" w:evenVBand="0" w:oddHBand="0" w:evenHBand="0" w:firstRowFirstColumn="0" w:firstRowLastColumn="0" w:lastRowFirstColumn="0" w:lastRowLastColumn="0"/>
+              <w:rPr>
+                <w:sz w:val="40"/>
+                <w:szCs w:val="40"/>
+              </w:rPr>
+            </w:pPr>
+            <w:r>
+              <w:rPr>
+                <w:rFonts w:ascii="Consolas" w:hAnsi="Consolas" w:cs="Consolas"/>
+                <w:color w:val="000000"/>
+                <w:sz w:val="19"/>
+                <w:szCs w:val="19"/>
+              </w:rPr>
+              <w:t>Writes message in original form from argument on both outputs.</w:t>
+            </w:r>
+          </w:p>
+        </w:tc>
+      </w:tr>
+      <w:tr>
+        <w:trPr>
+          <w:cnfStyle w:val="000000100000" w:firstRow="0" w:lastRow="0" w:firstColumn="0" w:lastColumn="0" w:oddVBand="0" w:evenVBand="0" w:oddHBand="1" w:evenHBand="0" w:firstRowFirstColumn="0" w:firstRowLastColumn="0" w:lastRowFirstColumn="0" w:lastRowLastColumn="0"/>
+        </w:trPr>
+        <w:tc>
+          <w:tcPr>
+            <w:cnfStyle w:val="001000000000" w:firstRow="0" w:lastRow="0" w:firstColumn="1" w:lastColumn="0" w:oddVBand="0" w:evenVBand="0" w:oddHBand="0" w:evenHBand="0" w:firstRowFirstColumn="0" w:firstRowLastColumn="0" w:lastRowFirstColumn="0" w:lastRowLastColumn="0"/>
+            <w:tcW w:w="2410" w:type="dxa"/>
+          </w:tcPr>
+          <w:p>
+            <w:pPr>
+              <w:rPr>
+                <w:sz w:val="40"/>
+                <w:szCs w:val="40"/>
+              </w:rPr>
+            </w:pPr>
+            <w:proofErr w:type="spellStart"/>
+            <w:r>
+              <w:rPr>
+                <w:rFonts w:ascii="Consolas" w:hAnsi="Consolas" w:cs="Consolas"/>
+                <w:color w:val="0000FF"/>
+                <w:sz w:val="19"/>
+                <w:szCs w:val="19"/>
+                <w:lang w:val="pl-PL"/>
+              </w:rPr>
+              <w:t>static</w:t>
+            </w:r>
+            <w:proofErr w:type="spellEnd"/>
+            <w:r>
+              <w:rPr>
+                <w:rFonts w:ascii="Consolas" w:hAnsi="Consolas" w:cs="Consolas"/>
+                <w:color w:val="000000"/>
+                <w:sz w:val="19"/>
+                <w:szCs w:val="19"/>
+                <w:lang w:val="pl-PL"/>
+              </w:rPr>
+              <w:t xml:space="preserve"> </w:t>
+            </w:r>
+            <w:proofErr w:type="spellStart"/>
+            <w:r>
+              <w:rPr>
+                <w:rFonts w:ascii="Consolas" w:hAnsi="Consolas" w:cs="Consolas"/>
+                <w:color w:val="0000FF"/>
+                <w:sz w:val="19"/>
+                <w:szCs w:val="19"/>
+                <w:lang w:val="pl-PL"/>
+              </w:rPr>
+              <w:t>void</w:t>
+            </w:r>
+            <w:proofErr w:type="spellEnd"/>
+            <w:r>
+              <w:rPr>
+                <w:rFonts w:ascii="Consolas" w:hAnsi="Consolas" w:cs="Consolas"/>
+                <w:color w:val="000000"/>
+                <w:sz w:val="19"/>
+                <w:szCs w:val="19"/>
+                <w:lang w:val="pl-PL"/>
+              </w:rPr>
+              <w:t xml:space="preserve"> </w:t>
+            </w:r>
+            <w:proofErr w:type="spellStart"/>
+            <w:r>
+              <w:rPr>
+                <w:rFonts w:ascii="Consolas" w:hAnsi="Consolas" w:cs="Consolas"/>
+                <w:color w:val="000000"/>
+                <w:sz w:val="19"/>
+                <w:szCs w:val="19"/>
+                <w:lang w:val="pl-PL"/>
+              </w:rPr>
+              <w:t>SendConsole</w:t>
+            </w:r>
+            <w:proofErr w:type="spellEnd"/>
+            <w:r>
+              <w:rPr>
+                <w:rFonts w:ascii="Consolas" w:hAnsi="Consolas" w:cs="Consolas"/>
+                <w:color w:val="000000"/>
+                <w:sz w:val="19"/>
+                <w:szCs w:val="19"/>
+                <w:lang w:val="pl-PL"/>
+              </w:rPr>
+              <w:t>(</w:t>
+            </w:r>
+            <w:r>
+              <w:rPr>
+                <w:rFonts w:ascii="Consolas" w:hAnsi="Consolas" w:cs="Consolas"/>
+                <w:color w:val="0000FF"/>
+                <w:sz w:val="19"/>
+                <w:szCs w:val="19"/>
+                <w:lang w:val="pl-PL"/>
+              </w:rPr>
+              <w:t>string</w:t>
+            </w:r>
+            <w:r>
+              <w:rPr>
+                <w:rFonts w:ascii="Consolas" w:hAnsi="Consolas" w:cs="Consolas"/>
+                <w:color w:val="000000"/>
+                <w:sz w:val="19"/>
+                <w:szCs w:val="19"/>
+                <w:lang w:val="pl-PL"/>
+              </w:rPr>
+              <w:t xml:space="preserve"> </w:t>
+            </w:r>
+            <w:proofErr w:type="spellStart"/>
+            <w:r>
+              <w:rPr>
+                <w:rFonts w:ascii="Consolas" w:hAnsi="Consolas" w:cs="Consolas"/>
+                <w:color w:val="000000"/>
+                <w:sz w:val="19"/>
+                <w:szCs w:val="19"/>
+                <w:lang w:val="pl-PL"/>
+              </w:rPr>
+              <w:t>message</w:t>
+            </w:r>
+            <w:proofErr w:type="spellEnd"/>
+            <w:r>
+              <w:rPr>
+                <w:rFonts w:ascii="Consolas" w:hAnsi="Consolas" w:cs="Consolas"/>
+                <w:color w:val="000000"/>
+                <w:sz w:val="19"/>
+                <w:szCs w:val="19"/>
+                <w:lang w:val="pl-PL"/>
+              </w:rPr>
+              <w:t>)</w:t>
+            </w:r>
+          </w:p>
+        </w:tc>
+        <w:tc>
+          <w:tcPr>
+            <w:tcW w:w="2410" w:type="dxa"/>
+          </w:tcPr>
+          <w:p>
+            <w:pPr>
+              <w:cnfStyle w:val="000000100000" w:firstRow="0" w:lastRow="0" w:firstColumn="0" w:lastColumn="0" w:oddVBand="0" w:evenVBand="0" w:oddHBand="1" w:evenHBand="0" w:firstRowFirstColumn="0" w:firstRowLastColumn="0" w:lastRowFirstColumn="0" w:lastRowLastColumn="0"/>
+              <w:rPr>
+                <w:sz w:val="40"/>
+                <w:szCs w:val="40"/>
+              </w:rPr>
+            </w:pPr>
+            <w:r>
+              <w:rPr>
+                <w:rFonts w:ascii="Consolas" w:hAnsi="Consolas" w:cs="Consolas"/>
+                <w:color w:val="0000FF"/>
+                <w:sz w:val="19"/>
+                <w:szCs w:val="19"/>
+              </w:rPr>
+              <w:t>string</w:t>
+            </w:r>
+            <w:r>
+              <w:rPr>
+                <w:rFonts w:ascii="Consolas" w:hAnsi="Consolas" w:cs="Consolas"/>
+                <w:color w:val="000000"/>
+                <w:sz w:val="19"/>
+                <w:szCs w:val="19"/>
+              </w:rPr>
+              <w:t xml:space="preserve"> message – </w:t>
+            </w:r>
+            <w:r>
+              <w:rPr>
+                <w:rFonts w:ascii="Consolas" w:hAnsi="Consolas" w:cs="Consolas"/>
+                <w:color w:val="000000"/>
+                <w:sz w:val="19"/>
+                <w:szCs w:val="19"/>
+              </w:rPr>
+              <w:t>message text</w:t>
+            </w:r>
+            <w:r>
+              <w:rPr>
+                <w:rFonts w:ascii="Consolas" w:hAnsi="Consolas" w:cs="Consolas"/>
+                <w:color w:val="000000"/>
+                <w:sz w:val="19"/>
+                <w:szCs w:val="19"/>
+              </w:rPr>
+              <w:t>.</w:t>
+            </w:r>
+          </w:p>
+        </w:tc>
+        <w:tc>
+          <w:tcPr>
+            <w:tcW w:w="4394" w:type="dxa"/>
+          </w:tcPr>
+          <w:p>
+            <w:pPr>
+              <w:cnfStyle w:val="000000100000" w:firstRow="0" w:lastRow="0" w:firstColumn="0" w:lastColumn="0" w:oddVBand="0" w:evenVBand="0" w:oddHBand="1" w:evenHBand="0" w:firstRowFirstColumn="0" w:firstRowLastColumn="0" w:lastRowFirstColumn="0" w:lastRowLastColumn="0"/>
+              <w:rPr>
+                <w:sz w:val="40"/>
+                <w:szCs w:val="40"/>
+              </w:rPr>
+            </w:pPr>
+            <w:r>
+              <w:rPr>
+                <w:rFonts w:ascii="Consolas" w:hAnsi="Consolas" w:cs="Consolas"/>
+                <w:color w:val="000000"/>
+                <w:sz w:val="19"/>
+                <w:szCs w:val="19"/>
+              </w:rPr>
+              <w:t xml:space="preserve">Writes message in original form from argument on </w:t>
+            </w:r>
+            <w:r>
+              <w:rPr>
+                <w:rFonts w:ascii="Consolas" w:hAnsi="Consolas" w:cs="Consolas"/>
+                <w:color w:val="000000"/>
+                <w:sz w:val="19"/>
+                <w:szCs w:val="19"/>
+              </w:rPr>
+              <w:t>console output only.</w:t>
+            </w:r>
+          </w:p>
+        </w:tc>
+      </w:tr>
+      <w:tr>
+        <w:tc>
+          <w:tcPr>
+            <w:cnfStyle w:val="001000000000" w:firstRow="0" w:lastRow="0" w:firstColumn="1" w:lastColumn="0" w:oddVBand="0" w:evenVBand="0" w:oddHBand="0" w:evenHBand="0" w:firstRowFirstColumn="0" w:firstRowLastColumn="0" w:lastRowFirstColumn="0" w:lastRowLastColumn="0"/>
+            <w:tcW w:w="2410" w:type="dxa"/>
+          </w:tcPr>
+          <w:p>
+            <w:pPr>
+              <w:rPr>
+                <w:rFonts w:ascii="Consolas" w:hAnsi="Consolas" w:cs="Consolas"/>
+                <w:color w:val="0000FF"/>
+                <w:sz w:val="19"/>
+                <w:szCs w:val="19"/>
+                <w:lang w:val="pl-PL"/>
+              </w:rPr>
+            </w:pPr>
+            <w:proofErr w:type="spellStart"/>
+            <w:r>
+              <w:rPr>
+                <w:rFonts w:ascii="Consolas" w:hAnsi="Consolas" w:cs="Consolas"/>
+                <w:color w:val="0000FF"/>
+                <w:sz w:val="19"/>
+                <w:szCs w:val="19"/>
+                <w:lang w:val="pl-PL"/>
+              </w:rPr>
+              <w:t>static</w:t>
+            </w:r>
+            <w:proofErr w:type="spellEnd"/>
+            <w:r>
+              <w:rPr>
+                <w:rFonts w:ascii="Consolas" w:hAnsi="Consolas" w:cs="Consolas"/>
+                <w:color w:val="000000"/>
+                <w:sz w:val="19"/>
+                <w:szCs w:val="19"/>
+                <w:lang w:val="pl-PL"/>
+              </w:rPr>
+              <w:t xml:space="preserve"> </w:t>
+            </w:r>
+            <w:proofErr w:type="spellStart"/>
+            <w:r>
+              <w:rPr>
+                <w:rFonts w:ascii="Consolas" w:hAnsi="Consolas" w:cs="Consolas"/>
+                <w:color w:val="0000FF"/>
+                <w:sz w:val="19"/>
+                <w:szCs w:val="19"/>
+                <w:lang w:val="pl-PL"/>
+              </w:rPr>
+              <w:t>void</w:t>
+            </w:r>
+            <w:proofErr w:type="spellEnd"/>
+            <w:r>
+              <w:rPr>
+                <w:rFonts w:ascii="Consolas" w:hAnsi="Consolas" w:cs="Consolas"/>
+                <w:color w:val="000000"/>
+                <w:sz w:val="19"/>
+                <w:szCs w:val="19"/>
+                <w:lang w:val="pl-PL"/>
+              </w:rPr>
+              <w:t xml:space="preserve"> </w:t>
+            </w:r>
+            <w:proofErr w:type="spellStart"/>
+            <w:r>
+              <w:rPr>
+                <w:rFonts w:ascii="Consolas" w:hAnsi="Consolas" w:cs="Consolas"/>
+                <w:color w:val="000000"/>
+                <w:sz w:val="19"/>
+                <w:szCs w:val="19"/>
+                <w:lang w:val="pl-PL"/>
+              </w:rPr>
+              <w:t>SendFile</w:t>
+            </w:r>
+            <w:proofErr w:type="spellEnd"/>
+            <w:r>
+              <w:rPr>
+                <w:rFonts w:ascii="Consolas" w:hAnsi="Consolas" w:cs="Consolas"/>
+                <w:color w:val="000000"/>
+                <w:sz w:val="19"/>
+                <w:szCs w:val="19"/>
+                <w:lang w:val="pl-PL"/>
+              </w:rPr>
+              <w:t>(</w:t>
+            </w:r>
+            <w:r>
+              <w:rPr>
+                <w:rFonts w:ascii="Consolas" w:hAnsi="Consolas" w:cs="Consolas"/>
+                <w:color w:val="0000FF"/>
+                <w:sz w:val="19"/>
+                <w:szCs w:val="19"/>
+                <w:lang w:val="pl-PL"/>
+              </w:rPr>
+              <w:t>string</w:t>
+            </w:r>
+            <w:r>
+              <w:rPr>
+                <w:rFonts w:ascii="Consolas" w:hAnsi="Consolas" w:cs="Consolas"/>
+                <w:color w:val="000000"/>
+                <w:sz w:val="19"/>
+                <w:szCs w:val="19"/>
+                <w:lang w:val="pl-PL"/>
+              </w:rPr>
+              <w:t xml:space="preserve"> </w:t>
+            </w:r>
+            <w:proofErr w:type="spellStart"/>
+            <w:r>
+              <w:rPr>
+                <w:rFonts w:ascii="Consolas" w:hAnsi="Consolas" w:cs="Consolas"/>
+                <w:color w:val="000000"/>
+                <w:sz w:val="19"/>
+                <w:szCs w:val="19"/>
+                <w:lang w:val="pl-PL"/>
+              </w:rPr>
+              <w:t>message</w:t>
+            </w:r>
+            <w:proofErr w:type="spellEnd"/>
+            <w:r>
+              <w:rPr>
+                <w:rFonts w:ascii="Consolas" w:hAnsi="Consolas" w:cs="Consolas"/>
+                <w:color w:val="000000"/>
+                <w:sz w:val="19"/>
+                <w:szCs w:val="19"/>
+                <w:lang w:val="pl-PL"/>
+              </w:rPr>
+              <w:t>)</w:t>
+            </w:r>
+          </w:p>
+        </w:tc>
+        <w:tc>
+          <w:tcPr>
+            <w:tcW w:w="2410" w:type="dxa"/>
+          </w:tcPr>
+          <w:p>
+            <w:pPr>
+              <w:cnfStyle w:val="000000000000" w:firstRow="0" w:lastRow="0" w:firstColumn="0" w:lastColumn="0" w:oddVBand="0" w:evenVBand="0" w:oddHBand="0" w:evenHBand="0" w:firstRowFirstColumn="0" w:firstRowLastColumn="0" w:lastRowFirstColumn="0" w:lastRowLastColumn="0"/>
+              <w:rPr>
+                <w:rFonts w:ascii="Consolas" w:hAnsi="Consolas" w:cs="Consolas"/>
+                <w:color w:val="0000FF"/>
+                <w:sz w:val="19"/>
+                <w:szCs w:val="19"/>
+              </w:rPr>
+            </w:pPr>
+            <w:r>
+              <w:rPr>
+                <w:rFonts w:ascii="Consolas" w:hAnsi="Consolas" w:cs="Consolas"/>
+                <w:color w:val="0000FF"/>
+                <w:sz w:val="19"/>
+                <w:szCs w:val="19"/>
+              </w:rPr>
+              <w:t>string</w:t>
+            </w:r>
+            <w:r>
+              <w:rPr>
+                <w:rFonts w:ascii="Consolas" w:hAnsi="Consolas" w:cs="Consolas"/>
+                <w:color w:val="000000"/>
+                <w:sz w:val="19"/>
+                <w:szCs w:val="19"/>
+              </w:rPr>
+              <w:t xml:space="preserve"> message – </w:t>
+            </w:r>
+            <w:r>
+              <w:rPr>
+                <w:rFonts w:ascii="Consolas" w:hAnsi="Consolas" w:cs="Consolas"/>
+                <w:color w:val="000000"/>
+                <w:sz w:val="19"/>
+                <w:szCs w:val="19"/>
+              </w:rPr>
+              <w:t>message text</w:t>
+            </w:r>
+            <w:r>
+              <w:rPr>
+                <w:rFonts w:ascii="Consolas" w:hAnsi="Consolas" w:cs="Consolas"/>
+                <w:color w:val="000000"/>
+                <w:sz w:val="19"/>
+                <w:szCs w:val="19"/>
+              </w:rPr>
+              <w:t>.</w:t>
+            </w:r>
+          </w:p>
+        </w:tc>
+        <w:tc>
+          <w:tcPr>
+            <w:tcW w:w="4394" w:type="dxa"/>
+          </w:tcPr>
+          <w:p>
+            <w:pPr>
+              <w:cnfStyle w:val="000000000000" w:firstRow="0" w:lastRow="0" w:firstColumn="0" w:lastColumn="0" w:oddVBand="0" w:evenVBand="0" w:oddHBand="0" w:evenHBand="0" w:firstRowFirstColumn="0" w:firstRowLastColumn="0" w:lastRowFirstColumn="0" w:lastRowLastColumn="0"/>
+              <w:rPr>
+                <w:rFonts w:ascii="Consolas" w:hAnsi="Consolas" w:cs="Consolas"/>
+                <w:color w:val="000000"/>
+                <w:sz w:val="19"/>
+                <w:szCs w:val="19"/>
+              </w:rPr>
+            </w:pPr>
+            <w:r>
+              <w:rPr>
+                <w:rFonts w:ascii="Consolas" w:hAnsi="Consolas" w:cs="Consolas"/>
+                <w:color w:val="000000"/>
+                <w:sz w:val="19"/>
+                <w:szCs w:val="19"/>
+              </w:rPr>
+              <w:t xml:space="preserve">Writes message in original form from argument on </w:t>
+            </w:r>
+            <w:r>
+              <w:rPr>
+                <w:rFonts w:ascii="Consolas" w:hAnsi="Consolas" w:cs="Consolas"/>
+                <w:color w:val="000000"/>
+                <w:sz w:val="19"/>
+                <w:szCs w:val="19"/>
+              </w:rPr>
+              <w:t>file</w:t>
+            </w:r>
+            <w:r>
+              <w:rPr>
+                <w:rFonts w:ascii="Consolas" w:hAnsi="Consolas" w:cs="Consolas"/>
+                <w:color w:val="000000"/>
+                <w:sz w:val="19"/>
+                <w:szCs w:val="19"/>
+              </w:rPr>
+              <w:t xml:space="preserve"> output only.</w:t>
+            </w:r>
+          </w:p>
+        </w:tc>
+      </w:tr>
+    </w:tbl>
+    <w:p>
+      <w:pPr>
+        <w:jc w:val="center"/>
         <w:rPr>
           <w:sz w:val="40"/>
           <w:szCs w:val="40"/>
@@ -3643,6 +4818,19 @@
       <w:ind w:left="440"/>
     </w:pPr>
   </w:style>
+  <w:style w:type="paragraph" w:styleId="Spistreci2">
+    <w:name w:val="toc 2"/>
+    <w:basedOn w:val="Normalny"/>
+    <w:next w:val="Normalny"/>
+    <w:autoRedefine/>
+    <w:uiPriority w:val="39"/>
+    <w:unhideWhenUsed/>
+    <w:rsid w:val="00650B39"/>
+    <w:pPr>
+      <w:spacing w:after="100"/>
+      <w:ind w:left="220"/>
+    </w:pPr>
+  </w:style>
 </w:styles>
 </file>
 
@@ -3912,7 +5100,7 @@
 </file>
 
 <file path=customXml/itemProps1.xml><?xml version="1.0" encoding="utf-8"?>
-<ds:datastoreItem xmlns:ds="http://schemas.openxmlformats.org/officeDocument/2006/customXml" ds:itemID="{D180202A-1FBC-46FB-9CA8-C823E3A6A6D0}">
+<ds:datastoreItem xmlns:ds="http://schemas.openxmlformats.org/officeDocument/2006/customXml" ds:itemID="{21618DD4-6644-4AB8-8022-D465AC144E33}">
   <ds:schemaRefs>
     <ds:schemaRef ds:uri="http://schemas.openxmlformats.org/officeDocument/2006/bibliography"/>
   </ds:schemaRefs>

</xml_diff>

<commit_message>
Updated readme and documentaion.
</commit_message>
<xml_diff>
--- a/docs/User Documentation.docx
+++ b/docs/User Documentation.docx
@@ -584,15 +584,7 @@
             <w:rPr>
               <w:lang w:val="en-US"/>
             </w:rPr>
-            <w:t>Table of Con</w:t>
-          </w:r>
-          <w:bookmarkStart w:id="2" w:name="_GoBack"/>
-          <w:bookmarkEnd w:id="2"/>
-          <w:r>
-            <w:rPr>
-              <w:lang w:val="en-US"/>
-            </w:rPr>
-            <w:t>tents</w:t>
+            <w:t>Table of Contents</w:t>
           </w:r>
         </w:p>
         <w:p>
@@ -1319,7 +1311,7 @@
           <w:szCs w:val="96"/>
         </w:rPr>
       </w:pPr>
-      <w:bookmarkStart w:id="3" w:name="_Toc517862419"/>
+      <w:bookmarkStart w:id="2" w:name="_Toc517862419"/>
       <w:r>
         <w:rPr>
           <w:sz w:val="96"/>
@@ -1328,7 +1320,7 @@
         <w:lastRenderedPageBreak/>
         <w:t>Project Overview</w:t>
       </w:r>
-      <w:bookmarkEnd w:id="3"/>
+      <w:bookmarkEnd w:id="2"/>
     </w:p>
     <w:p/>
     <w:p>
@@ -1375,7 +1367,7 @@
           <w:szCs w:val="96"/>
         </w:rPr>
       </w:pPr>
-      <w:bookmarkStart w:id="4" w:name="_Toc517862420"/>
+      <w:bookmarkStart w:id="3" w:name="_Toc517862420"/>
       <w:r>
         <w:rPr>
           <w:sz w:val="96"/>
@@ -1384,7 +1376,7 @@
         <w:lastRenderedPageBreak/>
         <w:t>License</w:t>
       </w:r>
-      <w:bookmarkEnd w:id="4"/>
+      <w:bookmarkEnd w:id="3"/>
     </w:p>
     <w:p/>
     <w:p>
@@ -1392,7 +1384,13 @@
         <w:tab/>
       </w:r>
       <w:r>
-        <w:t>Project is licensed by GNU v. 3 license. Feel free to use and modify!</w:t>
+        <w:t xml:space="preserve">Project is licensed by </w:t>
+      </w:r>
+      <w:r>
+        <w:t>LGPL</w:t>
+      </w:r>
+      <w:r>
+        <w:t xml:space="preserve"> license. Feel free to use and modify!</w:t>
       </w:r>
       <w:r>
         <w:t xml:space="preserve"> For license conditions see </w:t>
@@ -1421,7 +1419,7 @@
           <w:szCs w:val="96"/>
         </w:rPr>
       </w:pPr>
-      <w:bookmarkStart w:id="5" w:name="_Toc517862421"/>
+      <w:bookmarkStart w:id="4" w:name="_Toc517862421"/>
       <w:r>
         <w:rPr>
           <w:sz w:val="96"/>
@@ -1430,7 +1428,7 @@
         <w:lastRenderedPageBreak/>
         <w:t>Requirements</w:t>
       </w:r>
-      <w:bookmarkEnd w:id="5"/>
+      <w:bookmarkEnd w:id="4"/>
     </w:p>
     <w:p/>
     <w:p>
@@ -1442,7 +1440,15 @@
         <w:t>written</w:t>
       </w:r>
       <w:r>
-        <w:t xml:space="preserve"> for .NET Framework 4.6.1. Using it on other versions can make some problems.</w:t>
+        <w:t xml:space="preserve"> for .NET Framework 4.6.1. Using it on other versions can </w:t>
+      </w:r>
+      <w:r>
+        <w:t>cause</w:t>
+      </w:r>
+      <w:bookmarkStart w:id="5" w:name="_GoBack"/>
+      <w:bookmarkEnd w:id="5"/>
+      <w:r>
+        <w:t xml:space="preserve"> some problems.</w:t>
       </w:r>
     </w:p>
     <w:p>
@@ -1725,10 +1731,10 @@
             <v:path o:extrusionok="f" gradientshapeok="t" o:connecttype="rect"/>
             <o:lock v:ext="edit" aspectratio="t"/>
           </v:shapetype>
-          <v:shape id="_x0000_i1025" type="#_x0000_t75" style="width:453.45pt;height:353.75pt" o:ole="">
+          <v:shape id="_x0000_i1025" type="#_x0000_t75" style="width:453.8pt;height:353.45pt" o:ole="">
             <v:imagedata r:id="rId8" o:title=""/>
           </v:shape>
-          <o:OLEObject Type="Embed" ProgID="Word.OpenDocumentText.12" ShapeID="_x0000_i1025" DrawAspect="Content" ObjectID="_1591604266" r:id="rId9"/>
+          <o:OLEObject Type="Embed" ProgID="Word.OpenDocumentText.12" ShapeID="_x0000_i1025" DrawAspect="Content" ObjectID="_1605705694" r:id="rId9"/>
         </w:object>
       </w:r>
     </w:p>
@@ -2706,7 +2712,6 @@
         </w:rPr>
       </w:pPr>
       <w:bookmarkStart w:id="11" w:name="_Toc517862426"/>
-      <w:proofErr w:type="spellStart"/>
       <w:r>
         <w:rPr>
           <w:color w:val="0000FF"/>
@@ -2717,7 +2722,6 @@
         <w:lastRenderedPageBreak/>
         <w:t>class</w:t>
       </w:r>
-      <w:proofErr w:type="spellEnd"/>
       <w:r>
         <w:rPr>
           <w:color w:val="000000"/>
@@ -2745,10 +2749,7 @@
         <w:ind w:firstLine="708"/>
       </w:pPr>
       <w:r>
-        <w:t xml:space="preserve">Class used to </w:t>
-      </w:r>
-      <w:r>
-        <w:t>sending messages to console and file outputs of logger in unchanged form.</w:t>
+        <w:t>Class used to sending messages to console and file outputs of logger in unchanged form.</w:t>
       </w:r>
     </w:p>
     <w:p/>
@@ -3042,16 +3043,7 @@
                 <w:sz w:val="19"/>
                 <w:szCs w:val="19"/>
               </w:rPr>
-              <w:t xml:space="preserve"> Prepare log file </w:t>
-            </w:r>
-            <w:r>
-              <w:rPr>
-                <w:rFonts w:ascii="Consolas" w:hAnsi="Consolas" w:cs="Consolas"/>
-                <w:color w:val="000000"/>
-                <w:sz w:val="19"/>
-                <w:szCs w:val="19"/>
-              </w:rPr>
-              <w:t>and console.</w:t>
+              <w:t xml:space="preserve"> Prepare log file and console.</w:t>
             </w:r>
           </w:p>
         </w:tc>
@@ -3069,7 +3061,6 @@
                 <w:szCs w:val="40"/>
               </w:rPr>
             </w:pPr>
-            <w:proofErr w:type="spellStart"/>
             <w:r>
               <w:rPr>
                 <w:rFonts w:ascii="Consolas" w:hAnsi="Consolas" w:cs="Consolas"/>
@@ -3080,7 +3071,6 @@
               </w:rPr>
               <w:t>static</w:t>
             </w:r>
-            <w:proofErr w:type="spellEnd"/>
             <w:r>
               <w:rPr>
                 <w:rFonts w:ascii="Consolas" w:hAnsi="Consolas" w:cs="Consolas"/>
@@ -3448,16 +3438,7 @@
                 <w:sz w:val="19"/>
                 <w:szCs w:val="19"/>
               </w:rPr>
-              <w:t xml:space="preserve">Writes message in original form from argument on </w:t>
-            </w:r>
-            <w:r>
-              <w:rPr>
-                <w:rFonts w:ascii="Consolas" w:hAnsi="Consolas" w:cs="Consolas"/>
-                <w:color w:val="000000"/>
-                <w:sz w:val="19"/>
-                <w:szCs w:val="19"/>
-              </w:rPr>
-              <w:t>console output only.</w:t>
+              <w:t>Writes message in original form from argument on console output only.</w:t>
             </w:r>
           </w:p>
         </w:tc>
@@ -3661,25 +3642,7 @@
                 <w:sz w:val="19"/>
                 <w:szCs w:val="19"/>
               </w:rPr>
-              <w:t xml:space="preserve">Writes message in original form from argument on </w:t>
-            </w:r>
-            <w:r>
-              <w:rPr>
-                <w:rFonts w:ascii="Consolas" w:hAnsi="Consolas" w:cs="Consolas"/>
-                <w:color w:val="000000"/>
-                <w:sz w:val="19"/>
-                <w:szCs w:val="19"/>
-              </w:rPr>
-              <w:t>file</w:t>
-            </w:r>
-            <w:r>
-              <w:rPr>
-                <w:rFonts w:ascii="Consolas" w:hAnsi="Consolas" w:cs="Consolas"/>
-                <w:color w:val="000000"/>
-                <w:sz w:val="19"/>
-                <w:szCs w:val="19"/>
-              </w:rPr>
-              <w:t xml:space="preserve"> output only.</w:t>
+              <w:t>Writes message in original form from argument on file output only.</w:t>
             </w:r>
           </w:p>
         </w:tc>
@@ -3763,7 +3726,7 @@
             <w:noProof/>
             <w:lang w:val="pl-PL"/>
           </w:rPr>
-          <w:t>1</w:t>
+          <w:t>5</w:t>
         </w:r>
         <w:r>
           <w:fldChar w:fldCharType="end"/>
@@ -5100,7 +5063,7 @@
 </file>
 
 <file path=customXml/itemProps1.xml><?xml version="1.0" encoding="utf-8"?>
-<ds:datastoreItem xmlns:ds="http://schemas.openxmlformats.org/officeDocument/2006/customXml" ds:itemID="{21618DD4-6644-4AB8-8022-D465AC144E33}">
+<ds:datastoreItem xmlns:ds="http://schemas.openxmlformats.org/officeDocument/2006/customXml" ds:itemID="{2B92F303-E1CA-4FF9-ABFE-B900AE002831}">
   <ds:schemaRefs>
     <ds:schemaRef ds:uri="http://schemas.openxmlformats.org/officeDocument/2006/bibliography"/>
   </ds:schemaRefs>

</xml_diff>